<commit_message>
Updated Client Team Meeting Template.docx
</commit_message>
<xml_diff>
--- a/June 10/Client Team Meeting Template.docx
+++ b/June 10/Client Team Meeting Template.docx
@@ -1,6 +1,6 @@
 
 <file path=word/document.xml><?xml version="1.0" encoding="utf-8"?>
-<w:document xmlns:wpc="http://schemas.microsoft.com/office/word/2010/wordprocessingCanvas" xmlns:cx="http://schemas.microsoft.com/office/drawing/2014/chartex" xmlns:cx1="http://schemas.microsoft.com/office/drawing/2015/9/8/chartex" xmlns:mc="http://schemas.openxmlformats.org/markup-compatibility/2006" xmlns:o="urn:schemas-microsoft-com:office:office" xmlns:r="http://schemas.openxmlformats.org/officeDocument/2006/relationships" xmlns:m="http://schemas.openxmlformats.org/officeDocument/2006/math" xmlns:v="urn:schemas-microsoft-com:vml" xmlns:wp14="http://schemas.microsoft.com/office/word/2010/wordprocessingDrawing" xmlns:wp="http://schemas.openxmlformats.org/drawingml/2006/wordprocessingDrawing" xmlns:w10="urn:schemas-microsoft-com:office:word" xmlns:w="http://schemas.openxmlformats.org/wordprocessingml/2006/main" xmlns:w14="http://schemas.microsoft.com/office/word/2010/wordml" xmlns:w15="http://schemas.microsoft.com/office/word/2012/wordml" xmlns:w16se="http://schemas.microsoft.com/office/word/2015/wordml/symex" xmlns:wpg="http://schemas.microsoft.com/office/word/2010/wordprocessingGroup" xmlns:wpi="http://schemas.microsoft.com/office/word/2010/wordprocessingInk" xmlns:wne="http://schemas.microsoft.com/office/word/2006/wordml" xmlns:wps="http://schemas.microsoft.com/office/word/2010/wordprocessingShape" mc:Ignorable="w14 w15 w16se wp14">
+<w:document xmlns:wpc="http://schemas.microsoft.com/office/word/2010/wordprocessingCanvas" xmlns:cx="http://schemas.microsoft.com/office/drawing/2014/chartex" xmlns:cx1="http://schemas.microsoft.com/office/drawing/2015/9/8/chartex" xmlns:cx2="http://schemas.microsoft.com/office/drawing/2015/10/21/chartex" xmlns:cx3="http://schemas.microsoft.com/office/drawing/2016/5/9/chartex" xmlns:cx4="http://schemas.microsoft.com/office/drawing/2016/5/10/chartex" xmlns:cx5="http://schemas.microsoft.com/office/drawing/2016/5/11/chartex" xmlns:cx6="http://schemas.microsoft.com/office/drawing/2016/5/12/chartex" xmlns:cx7="http://schemas.microsoft.com/office/drawing/2016/5/13/chartex" xmlns:cx8="http://schemas.microsoft.com/office/drawing/2016/5/14/chartex" xmlns:mc="http://schemas.openxmlformats.org/markup-compatibility/2006" xmlns:aink="http://schemas.microsoft.com/office/drawing/2016/ink" xmlns:am3d="http://schemas.microsoft.com/office/drawing/2017/model3d" xmlns:o="urn:schemas-microsoft-com:office:office" xmlns:r="http://schemas.openxmlformats.org/officeDocument/2006/relationships" xmlns:m="http://schemas.openxmlformats.org/officeDocument/2006/math" xmlns:v="urn:schemas-microsoft-com:vml" xmlns:wp14="http://schemas.microsoft.com/office/word/2010/wordprocessingDrawing" xmlns:wp="http://schemas.openxmlformats.org/drawingml/2006/wordprocessingDrawing" xmlns:w10="urn:schemas-microsoft-com:office:word" xmlns:w="http://schemas.openxmlformats.org/wordprocessingml/2006/main" xmlns:w14="http://schemas.microsoft.com/office/word/2010/wordml" xmlns:w15="http://schemas.microsoft.com/office/word/2012/wordml" xmlns:w16cid="http://schemas.microsoft.com/office/word/2016/wordml/cid" xmlns:w16se="http://schemas.microsoft.com/office/word/2015/wordml/symex" xmlns:wpg="http://schemas.microsoft.com/office/word/2010/wordprocessingGroup" xmlns:wpi="http://schemas.microsoft.com/office/word/2010/wordprocessingInk" xmlns:wne="http://schemas.microsoft.com/office/word/2006/wordml" xmlns:wps="http://schemas.microsoft.com/office/word/2010/wordprocessingShape" mc:Ignorable="w14 w15 w16se w16cid wp14">
   <w:body>
     <w:p>
       <w:pPr>
@@ -108,12 +108,6 @@
                 <w:color w:val="000000"/>
               </w:rPr>
             </w:pPr>
-            <w:r>
-              <w:rPr>
-                <w:color w:val="000000"/>
-              </w:rPr>
-              <w:t> </w:t>
-            </w:r>
             <w:proofErr w:type="spellStart"/>
             <w:r>
               <w:rPr>
@@ -179,22 +173,22 @@
               <w:rPr>
                 <w:color w:val="000000"/>
               </w:rPr>
-              <w:t> </w:t>
-            </w:r>
-            <w:r>
-              <w:rPr>
-                <w:color w:val="000000"/>
-              </w:rPr>
               <w:t xml:space="preserve">Online </w:t>
-            </w:r>
-            <w:r>
-              <w:rPr>
-                <w:color w:val="000000"/>
-              </w:rPr>
-              <w:t>event management</w:t>
             </w:r>
             <w:bookmarkStart w:id="0" w:name="_GoBack"/>
             <w:bookmarkEnd w:id="0"/>
+            <w:r>
+              <w:rPr>
+                <w:color w:val="000000"/>
+              </w:rPr>
+              <w:t>event</w:t>
+            </w:r>
+            <w:r>
+              <w:rPr>
+                <w:color w:val="000000"/>
+              </w:rPr>
+              <w:t xml:space="preserve"> management</w:t>
+            </w:r>
           </w:p>
         </w:tc>
       </w:tr>
@@ -254,12 +248,6 @@
               <w:rPr>
                 <w:color w:val="000000"/>
               </w:rPr>
-              <w:t> </w:t>
-            </w:r>
-            <w:r>
-              <w:rPr>
-                <w:color w:val="000000"/>
-              </w:rPr>
               <w:t>Monday, 06/10/2019 &amp; 12:00 PM</w:t>
             </w:r>
           </w:p>
@@ -313,12 +301,6 @@
               <w:rPr>
                 <w:color w:val="000000"/>
               </w:rPr>
-              <w:t> </w:t>
-            </w:r>
-            <w:r>
-              <w:rPr>
-                <w:color w:val="000000"/>
-              </w:rPr>
               <w:t>Colden Hall 3650</w:t>
             </w:r>
           </w:p>
@@ -374,7 +356,7 @@
                 <w:bCs/>
                 <w:color w:val="000000"/>
               </w:rPr>
-              <w:t xml:space="preserve">Hari </w:t>
+              <w:t xml:space="preserve">Hari Priya </w:t>
             </w:r>
             <w:proofErr w:type="spellStart"/>
             <w:r>
@@ -382,15 +364,23 @@
                 <w:bCs/>
                 <w:color w:val="000000"/>
               </w:rPr>
-              <w:t>Priya</w:t>
+              <w:t>Jupally</w:t>
             </w:r>
             <w:proofErr w:type="spellEnd"/>
-            <w:r>
-              <w:rPr>
-                <w:bCs/>
-                <w:color w:val="000000"/>
-              </w:rPr>
-              <w:t xml:space="preserve"> </w:t>
+          </w:p>
+          <w:p>
+            <w:pPr>
+              <w:rPr>
+                <w:bCs/>
+                <w:color w:val="000000"/>
+              </w:rPr>
+            </w:pPr>
+            <w:r>
+              <w:rPr>
+                <w:bCs/>
+                <w:color w:val="000000"/>
+              </w:rPr>
+              <w:t xml:space="preserve">Karun </w:t>
             </w:r>
             <w:proofErr w:type="spellStart"/>
             <w:r>
@@ -398,8 +388,9 @@
                 <w:bCs/>
                 <w:color w:val="000000"/>
               </w:rPr>
-              <w:t>Jupally</w:t>
-            </w:r>
+              <w:t>Bourishetty</w:t>
+            </w:r>
+            <w:proofErr w:type="spellEnd"/>
           </w:p>
           <w:p>
             <w:pPr>
@@ -408,23 +399,52 @@
                 <w:color w:val="000000"/>
               </w:rPr>
             </w:pPr>
+            <w:r>
+              <w:rPr>
+                <w:bCs/>
+                <w:color w:val="000000"/>
+              </w:rPr>
+              <w:t xml:space="preserve">Indra Reddy </w:t>
+            </w:r>
+            <w:proofErr w:type="spellStart"/>
+            <w:r>
+              <w:rPr>
+                <w:bCs/>
+                <w:color w:val="000000"/>
+              </w:rPr>
+              <w:t>Mamidi</w:t>
+            </w:r>
             <w:proofErr w:type="spellEnd"/>
-            <w:r>
-              <w:rPr>
-                <w:bCs/>
-                <w:color w:val="000000"/>
-              </w:rPr>
-              <w:t xml:space="preserve">Karun </w:t>
-            </w:r>
-            <w:proofErr w:type="spellStart"/>
-            <w:r>
-              <w:rPr>
-                <w:bCs/>
-                <w:color w:val="000000"/>
-              </w:rPr>
-              <w:t>Bourishetty</w:t>
-            </w:r>
-            <w:proofErr w:type="spellEnd"/>
+          </w:p>
+          <w:p>
+            <w:pPr>
+              <w:rPr>
+                <w:bCs/>
+                <w:color w:val="000000"/>
+              </w:rPr>
+            </w:pPr>
+            <w:r>
+              <w:rPr>
+                <w:bCs/>
+                <w:color w:val="000000"/>
+              </w:rPr>
+              <w:t>Vishal Reddy Pannala</w:t>
+            </w:r>
+          </w:p>
+          <w:p>
+            <w:pPr>
+              <w:rPr>
+                <w:bCs/>
+                <w:color w:val="000000"/>
+              </w:rPr>
+            </w:pPr>
+            <w:r>
+              <w:rPr>
+                <w:bCs/>
+                <w:color w:val="000000"/>
+              </w:rPr>
+              <w:t>Saikumar Nalivela</w:t>
+            </w:r>
           </w:p>
           <w:p>
             <w:pPr>
@@ -439,7 +459,7 @@
                 <w:bCs/>
                 <w:color w:val="000000"/>
               </w:rPr>
-              <w:t>Indra</w:t>
+              <w:t>Poojitha</w:t>
             </w:r>
             <w:proofErr w:type="spellEnd"/>
             <w:r>
@@ -447,7 +467,7 @@
                 <w:bCs/>
                 <w:color w:val="000000"/>
               </w:rPr>
-              <w:t xml:space="preserve"> Reddy </w:t>
+              <w:t xml:space="preserve"> </w:t>
             </w:r>
             <w:proofErr w:type="spellStart"/>
             <w:r>
@@ -455,14 +475,13 @@
                 <w:bCs/>
                 <w:color w:val="000000"/>
               </w:rPr>
-              <w:t>Mamidi</w:t>
+              <w:t>Singam</w:t>
             </w:r>
             <w:proofErr w:type="spellEnd"/>
           </w:p>
           <w:p>
             <w:pPr>
               <w:rPr>
-                <w:bCs/>
                 <w:color w:val="000000"/>
               </w:rPr>
             </w:pPr>
@@ -471,85 +490,6 @@
                 <w:bCs/>
                 <w:color w:val="000000"/>
               </w:rPr>
-              <w:t xml:space="preserve">Vishal Reddy </w:t>
-            </w:r>
-            <w:proofErr w:type="spellStart"/>
-            <w:r>
-              <w:rPr>
-                <w:bCs/>
-                <w:color w:val="000000"/>
-              </w:rPr>
-              <w:t>Pannala</w:t>
-            </w:r>
-            <w:proofErr w:type="spellEnd"/>
-          </w:p>
-          <w:p>
-            <w:pPr>
-              <w:rPr>
-                <w:bCs/>
-                <w:color w:val="000000"/>
-              </w:rPr>
-            </w:pPr>
-            <w:r>
-              <w:rPr>
-                <w:bCs/>
-                <w:color w:val="000000"/>
-              </w:rPr>
-              <w:t>Saik</w:t>
-            </w:r>
-            <w:r>
-              <w:rPr>
-                <w:bCs/>
-                <w:color w:val="000000"/>
-              </w:rPr>
-              <w:t>umar Nalivela</w:t>
-            </w:r>
-          </w:p>
-          <w:p>
-            <w:pPr>
-              <w:rPr>
-                <w:bCs/>
-                <w:color w:val="000000"/>
-              </w:rPr>
-            </w:pPr>
-            <w:proofErr w:type="spellStart"/>
-            <w:r>
-              <w:rPr>
-                <w:bCs/>
-                <w:color w:val="000000"/>
-              </w:rPr>
-              <w:t>Poojitha</w:t>
-            </w:r>
-            <w:proofErr w:type="spellEnd"/>
-            <w:r>
-              <w:rPr>
-                <w:bCs/>
-                <w:color w:val="000000"/>
-              </w:rPr>
-              <w:t xml:space="preserve"> </w:t>
-            </w:r>
-            <w:proofErr w:type="spellStart"/>
-            <w:r>
-              <w:rPr>
-                <w:bCs/>
-                <w:color w:val="000000"/>
-              </w:rPr>
-              <w:t>Singam</w:t>
-            </w:r>
-            <w:proofErr w:type="spellEnd"/>
-          </w:p>
-          <w:p>
-            <w:pPr>
-              <w:rPr>
-                <w:color w:val="000000"/>
-              </w:rPr>
-            </w:pPr>
-            <w:proofErr w:type="spellStart"/>
-            <w:r>
-              <w:rPr>
-                <w:bCs/>
-                <w:color w:val="000000"/>
-              </w:rPr>
               <w:t>Sair</w:t>
             </w:r>
             <w:r>
@@ -557,15 +497,7 @@
                 <w:bCs/>
                 <w:color w:val="000000"/>
               </w:rPr>
-              <w:t>am</w:t>
-            </w:r>
-            <w:proofErr w:type="spellEnd"/>
-            <w:r>
-              <w:rPr>
-                <w:bCs/>
-                <w:color w:val="000000"/>
-              </w:rPr>
-              <w:t xml:space="preserve"> </w:t>
+              <w:t xml:space="preserve">am </w:t>
             </w:r>
             <w:proofErr w:type="spellStart"/>
             <w:r>
@@ -635,43 +567,6 @@
               </w:rPr>
               <w:t>None</w:t>
             </w:r>
-          </w:p>
-        </w:tc>
-      </w:tr>
-      <w:tr>
-        <w:trPr>
-          <w:trHeight w:val="375"/>
-        </w:trPr>
-        <w:tc>
-          <w:tcPr>
-            <w:tcW w:w="2740" w:type="dxa"/>
-            <w:shd w:val="clear" w:color="auto" w:fill="auto"/>
-            <w:noWrap/>
-            <w:vAlign w:val="center"/>
-          </w:tcPr>
-          <w:p>
-            <w:pPr>
-              <w:rPr>
-                <w:b/>
-                <w:bCs/>
-                <w:color w:val="000000"/>
-              </w:rPr>
-            </w:pPr>
-          </w:p>
-        </w:tc>
-        <w:tc>
-          <w:tcPr>
-            <w:tcW w:w="5360" w:type="dxa"/>
-            <w:shd w:val="clear" w:color="auto" w:fill="auto"/>
-            <w:noWrap/>
-            <w:vAlign w:val="bottom"/>
-          </w:tcPr>
-          <w:p>
-            <w:pPr>
-              <w:rPr>
-                <w:color w:val="000000"/>
-              </w:rPr>
-            </w:pPr>
           </w:p>
         </w:tc>
       </w:tr>
@@ -803,9 +698,17 @@
         <w:t>:</w:t>
       </w:r>
     </w:p>
+    <w:p>
+      <w:pPr>
+        <w:rPr>
+          <w:b/>
+        </w:rPr>
+      </w:pPr>
+    </w:p>
     <w:tbl>
       <w:tblPr>
         <w:tblW w:w="0" w:type="auto"/>
+        <w:tblInd w:w="198" w:type="dxa"/>
         <w:tblBorders>
           <w:top w:val="single" w:sz="4" w:space="0" w:color="auto"/>
           <w:left w:val="single" w:sz="4" w:space="0" w:color="auto"/>
@@ -817,14 +720,14 @@
         <w:tblLook w:val="0000" w:firstRow="0" w:lastRow="0" w:firstColumn="0" w:lastColumn="0" w:noHBand="0" w:noVBand="0"/>
       </w:tblPr>
       <w:tblGrid>
-        <w:gridCol w:w="2952"/>
+        <w:gridCol w:w="2754"/>
         <w:gridCol w:w="2376"/>
         <w:gridCol w:w="2160"/>
       </w:tblGrid>
       <w:tr>
         <w:tc>
           <w:tcPr>
-            <w:tcW w:w="2952" w:type="dxa"/>
+            <w:tcW w:w="2754" w:type="dxa"/>
           </w:tcPr>
           <w:p>
             <w:pPr>
@@ -880,11 +783,11 @@
       <w:tr>
         <w:tc>
           <w:tcPr>
-            <w:tcW w:w="2952" w:type="dxa"/>
-          </w:tcPr>
-          <w:p>
-            <w:r>
-              <w:t>None</w:t>
+            <w:tcW w:w="2754" w:type="dxa"/>
+          </w:tcPr>
+          <w:p>
+            <w:r>
+              <w:t>Project Charter</w:t>
             </w:r>
           </w:p>
         </w:tc>
@@ -894,8 +797,13 @@
           </w:tcPr>
           <w:p>
             <w:r>
-              <w:t>None</w:t>
-            </w:r>
+              <w:t xml:space="preserve">Hari Priya </w:t>
+            </w:r>
+            <w:proofErr w:type="spellStart"/>
+            <w:r>
+              <w:t>Jupally</w:t>
+            </w:r>
+            <w:proofErr w:type="spellEnd"/>
           </w:p>
         </w:tc>
         <w:tc>
@@ -904,7 +812,7 @@
           </w:tcPr>
           <w:p>
             <w:r>
-              <w:t>None</w:t>
+              <w:t>06/12/2019</w:t>
             </w:r>
           </w:p>
         </w:tc>
@@ -912,27 +820,44 @@
       <w:tr>
         <w:tc>
           <w:tcPr>
-            <w:tcW w:w="2952" w:type="dxa"/>
-          </w:tcPr>
-          <w:p/>
+            <w:tcW w:w="2754" w:type="dxa"/>
+          </w:tcPr>
+          <w:p>
+            <w:r>
+              <w:t>Project Management Plan</w:t>
+            </w:r>
+          </w:p>
         </w:tc>
         <w:tc>
           <w:tcPr>
             <w:tcW w:w="2376" w:type="dxa"/>
           </w:tcPr>
-          <w:p/>
+          <w:p>
+            <w:r>
+              <w:t xml:space="preserve">Karun </w:t>
+            </w:r>
+            <w:proofErr w:type="spellStart"/>
+            <w:r>
+              <w:t>Bourishetty</w:t>
+            </w:r>
+            <w:proofErr w:type="spellEnd"/>
+          </w:p>
         </w:tc>
         <w:tc>
           <w:tcPr>
             <w:tcW w:w="2160" w:type="dxa"/>
           </w:tcPr>
-          <w:p/>
+          <w:p>
+            <w:r>
+              <w:t>06/13/2019</w:t>
+            </w:r>
+          </w:p>
         </w:tc>
       </w:tr>
       <w:tr>
         <w:tc>
           <w:tcPr>
-            <w:tcW w:w="2952" w:type="dxa"/>
+            <w:tcW w:w="2754" w:type="dxa"/>
           </w:tcPr>
           <w:p/>
         </w:tc>
@@ -984,16 +909,20 @@
       </w:r>
     </w:p>
     <w:p>
-      <w:pPr>
-        <w:rPr>
-          <w:b/>
-        </w:rPr>
-      </w:pPr>
       <w:r>
-        <w:rPr>
-          <w:b/>
-        </w:rPr>
-        <w:t>Tuesday, 06/11/2019 &amp; 12:00 PM</w:t>
+        <w:t>Tuesday, 06/11/2019 &amp; 1</w:t>
+      </w:r>
+      <w:r>
+        <w:t>0</w:t>
+      </w:r>
+      <w:r>
+        <w:t>:</w:t>
+      </w:r>
+      <w:r>
+        <w:t>15</w:t>
+      </w:r>
+      <w:r>
+        <w:t xml:space="preserve"> PM</w:t>
       </w:r>
     </w:p>
     <w:p/>
@@ -1009,7 +938,7 @@
 </file>
 
 <file path=word/numbering.xml><?xml version="1.0" encoding="utf-8"?>
-<w:numbering xmlns:wpc="http://schemas.microsoft.com/office/word/2010/wordprocessingCanvas" xmlns:cx="http://schemas.microsoft.com/office/drawing/2014/chartex" xmlns:cx1="http://schemas.microsoft.com/office/drawing/2015/9/8/chartex" xmlns:mc="http://schemas.openxmlformats.org/markup-compatibility/2006" xmlns:o="urn:schemas-microsoft-com:office:office" xmlns:r="http://schemas.openxmlformats.org/officeDocument/2006/relationships" xmlns:m="http://schemas.openxmlformats.org/officeDocument/2006/math" xmlns:v="urn:schemas-microsoft-com:vml" xmlns:wp14="http://schemas.microsoft.com/office/word/2010/wordprocessingDrawing" xmlns:wp="http://schemas.openxmlformats.org/drawingml/2006/wordprocessingDrawing" xmlns:w10="urn:schemas-microsoft-com:office:word" xmlns:w="http://schemas.openxmlformats.org/wordprocessingml/2006/main" xmlns:w14="http://schemas.microsoft.com/office/word/2010/wordml" xmlns:w15="http://schemas.microsoft.com/office/word/2012/wordml" xmlns:w16se="http://schemas.microsoft.com/office/word/2015/wordml/symex" xmlns:wpg="http://schemas.microsoft.com/office/word/2010/wordprocessingGroup" xmlns:wpi="http://schemas.microsoft.com/office/word/2010/wordprocessingInk" xmlns:wne="http://schemas.microsoft.com/office/word/2006/wordml" xmlns:wps="http://schemas.microsoft.com/office/word/2010/wordprocessingShape" mc:Ignorable="w14 w15 w16se wp14">
+<w:numbering xmlns:wpc="http://schemas.microsoft.com/office/word/2010/wordprocessingCanvas" xmlns:cx="http://schemas.microsoft.com/office/drawing/2014/chartex" xmlns:cx1="http://schemas.microsoft.com/office/drawing/2015/9/8/chartex" xmlns:cx2="http://schemas.microsoft.com/office/drawing/2015/10/21/chartex" xmlns:cx3="http://schemas.microsoft.com/office/drawing/2016/5/9/chartex" xmlns:cx4="http://schemas.microsoft.com/office/drawing/2016/5/10/chartex" xmlns:cx5="http://schemas.microsoft.com/office/drawing/2016/5/11/chartex" xmlns:cx6="http://schemas.microsoft.com/office/drawing/2016/5/12/chartex" xmlns:cx7="http://schemas.microsoft.com/office/drawing/2016/5/13/chartex" xmlns:cx8="http://schemas.microsoft.com/office/drawing/2016/5/14/chartex" xmlns:mc="http://schemas.openxmlformats.org/markup-compatibility/2006" xmlns:aink="http://schemas.microsoft.com/office/drawing/2016/ink" xmlns:am3d="http://schemas.microsoft.com/office/drawing/2017/model3d" xmlns:o="urn:schemas-microsoft-com:office:office" xmlns:r="http://schemas.openxmlformats.org/officeDocument/2006/relationships" xmlns:m="http://schemas.openxmlformats.org/officeDocument/2006/math" xmlns:v="urn:schemas-microsoft-com:vml" xmlns:wp14="http://schemas.microsoft.com/office/word/2010/wordprocessingDrawing" xmlns:wp="http://schemas.openxmlformats.org/drawingml/2006/wordprocessingDrawing" xmlns:w10="urn:schemas-microsoft-com:office:word" xmlns:w="http://schemas.openxmlformats.org/wordprocessingml/2006/main" xmlns:w14="http://schemas.microsoft.com/office/word/2010/wordml" xmlns:w15="http://schemas.microsoft.com/office/word/2012/wordml" xmlns:w16cid="http://schemas.microsoft.com/office/word/2016/wordml/cid" xmlns:w16se="http://schemas.microsoft.com/office/word/2015/wordml/symex" xmlns:wpg="http://schemas.microsoft.com/office/word/2010/wordprocessingGroup" xmlns:wpi="http://schemas.microsoft.com/office/word/2010/wordprocessingInk" xmlns:wne="http://schemas.microsoft.com/office/word/2006/wordml" xmlns:wps="http://schemas.microsoft.com/office/word/2010/wordprocessingShape" mc:Ignorable="w14 w15 w16se w16cid wp14">
   <w:abstractNum w:abstractNumId="0" w15:restartNumberingAfterBreak="0">
     <w:nsid w:val="33102349"/>
     <w:multiLevelType w:val="hybridMultilevel"/>
@@ -1433,7 +1362,7 @@
 </file>
 
 <file path=word/styles.xml><?xml version="1.0" encoding="utf-8"?>
-<w:styles xmlns:mc="http://schemas.openxmlformats.org/markup-compatibility/2006" xmlns:r="http://schemas.openxmlformats.org/officeDocument/2006/relationships" xmlns:w="http://schemas.openxmlformats.org/wordprocessingml/2006/main" xmlns:w14="http://schemas.microsoft.com/office/word/2010/wordml" xmlns:w15="http://schemas.microsoft.com/office/word/2012/wordml" xmlns:w16se="http://schemas.microsoft.com/office/word/2015/wordml/symex" mc:Ignorable="w14 w15 w16se">
+<w:styles xmlns:mc="http://schemas.openxmlformats.org/markup-compatibility/2006" xmlns:r="http://schemas.openxmlformats.org/officeDocument/2006/relationships" xmlns:w="http://schemas.openxmlformats.org/wordprocessingml/2006/main" xmlns:w14="http://schemas.microsoft.com/office/word/2010/wordml" xmlns:w15="http://schemas.microsoft.com/office/word/2012/wordml" xmlns:w16cid="http://schemas.microsoft.com/office/word/2016/wordml/cid" xmlns:w16se="http://schemas.microsoft.com/office/word/2015/wordml/symex" mc:Ignorable="w14 w15 w16se w16cid">
   <w:docDefaults>
     <w:rPrDefault>
       <w:rPr>
@@ -1449,7 +1378,7 @@
       </w:pPr>
     </w:pPrDefault>
   </w:docDefaults>
-  <w:latentStyles w:defLockedState="0" w:defUIPriority="99" w:defSemiHidden="0" w:defUnhideWhenUsed="0" w:defQFormat="0" w:count="371">
+  <w:latentStyles w:defLockedState="0" w:defUIPriority="99" w:defSemiHidden="0" w:defUnhideWhenUsed="0" w:defQFormat="0" w:count="376">
     <w:lsdException w:name="Normal" w:uiPriority="0" w:qFormat="1"/>
     <w:lsdException w:name="heading 1" w:uiPriority="9" w:qFormat="1"/>
     <w:lsdException w:name="heading 2" w:semiHidden="1" w:uiPriority="9" w:unhideWhenUsed="1" w:qFormat="1"/>
@@ -1555,7 +1484,6 @@
     <w:lsdException w:name="HTML Sample" w:semiHidden="1" w:unhideWhenUsed="1"/>
     <w:lsdException w:name="HTML Typewriter" w:semiHidden="1" w:unhideWhenUsed="1"/>
     <w:lsdException w:name="HTML Variable" w:semiHidden="1" w:unhideWhenUsed="1"/>
-    <w:lsdException w:name="Normal Table" w:semiHidden="1" w:unhideWhenUsed="1"/>
     <w:lsdException w:name="annotation subject" w:semiHidden="1" w:unhideWhenUsed="1"/>
     <w:lsdException w:name="No List" w:semiHidden="1" w:unhideWhenUsed="1"/>
     <w:lsdException w:name="Outline List 1" w:semiHidden="1" w:unhideWhenUsed="1"/>
@@ -1598,11 +1526,8 @@
     <w:lsdException w:name="Table Contemporary" w:semiHidden="1" w:unhideWhenUsed="1"/>
     <w:lsdException w:name="Table Elegant" w:semiHidden="1" w:unhideWhenUsed="1"/>
     <w:lsdException w:name="Table Professional" w:semiHidden="1" w:unhideWhenUsed="1"/>
-    <w:lsdException w:name="Table Subtle 1" w:semiHidden="1" w:unhideWhenUsed="1"/>
     <w:lsdException w:name="Table Subtle 2" w:semiHidden="1" w:unhideWhenUsed="1"/>
     <w:lsdException w:name="Table Web 1" w:semiHidden="1" w:unhideWhenUsed="1"/>
-    <w:lsdException w:name="Table Web 2" w:semiHidden="1" w:unhideWhenUsed="1"/>
-    <w:lsdException w:name="Table Web 3" w:semiHidden="1" w:unhideWhenUsed="1"/>
     <w:lsdException w:name="Balloon Text" w:semiHidden="1" w:unhideWhenUsed="1"/>
     <w:lsdException w:name="Table Grid" w:uiPriority="39"/>
     <w:lsdException w:name="Table Theme" w:semiHidden="1" w:unhideWhenUsed="1"/>
@@ -1812,6 +1737,11 @@
     <w:lsdException w:name="List Table 5 Dark Accent 6" w:uiPriority="50"/>
     <w:lsdException w:name="List Table 6 Colorful Accent 6" w:uiPriority="51"/>
     <w:lsdException w:name="List Table 7 Colorful Accent 6" w:uiPriority="52"/>
+    <w:lsdException w:name="Mention" w:semiHidden="1" w:unhideWhenUsed="1"/>
+    <w:lsdException w:name="Smart Hyperlink" w:semiHidden="1" w:unhideWhenUsed="1"/>
+    <w:lsdException w:name="Hashtag" w:semiHidden="1" w:unhideWhenUsed="1"/>
+    <w:lsdException w:name="Unresolved Mention" w:semiHidden="1" w:unhideWhenUsed="1"/>
+    <w:lsdException w:name="Smart Link" w:semiHidden="1" w:unhideWhenUsed="1"/>
   </w:latentStyles>
   <w:style w:type="paragraph" w:default="1" w:styleId="Normal">
     <w:name w:val="Normal"/>

</xml_diff>